<commit_message>
Add proof word ex1
</commit_message>
<xml_diff>
--- a/Minh-chung.docx
+++ b/Minh-chung.docx
@@ -2,6 +2,20 @@
 <file path=word/document.xml><?xml version="1.0" encoding="utf-8"?>
 <w:document xmlns:wpc="http://schemas.microsoft.com/office/word/2010/wordprocessingCanvas" xmlns:cx="http://schemas.microsoft.com/office/drawing/2014/chartex" xmlns:cx1="http://schemas.microsoft.com/office/drawing/2015/9/8/chartex" xmlns:cx2="http://schemas.microsoft.com/office/drawing/2015/10/21/chartex" xmlns:cx3="http://schemas.microsoft.com/office/drawing/2016/5/9/chartex" xmlns:cx4="http://schemas.microsoft.com/office/drawing/2016/5/10/chartex" xmlns:cx5="http://schemas.microsoft.com/office/drawing/2016/5/11/chartex" xmlns:cx6="http://schemas.microsoft.com/office/drawing/2016/5/12/chartex" xmlns:cx7="http://schemas.microsoft.com/office/drawing/2016/5/13/chartex" xmlns:cx8="http://schemas.microsoft.com/office/drawing/2016/5/14/chartex" xmlns:mc="http://schemas.openxmlformats.org/markup-compatibility/2006" xmlns:aink="http://schemas.microsoft.com/office/drawing/2016/ink" xmlns:am3d="http://schemas.microsoft.com/office/drawing/2017/model3d" xmlns:o="urn:schemas-microsoft-com:office:office" xmlns:oel="http://schemas.microsoft.com/office/2019/extlst" xmlns:r="http://schemas.openxmlformats.org/officeDocument/2006/relationships" xmlns:m="http://schemas.openxmlformats.org/officeDocument/2006/math" xmlns:v="urn:schemas-microsoft-com:vml" xmlns:wp14="http://schemas.microsoft.com/office/word/2010/wordprocessingDrawing" xmlns:wp="http://schemas.openxmlformats.org/drawingml/2006/wordprocessingDrawing" xmlns:w10="urn:schemas-microsoft-com:office:word" xmlns:w="http://schemas.openxmlformats.org/wordprocessingml/2006/main" xmlns:w14="http://schemas.microsoft.com/office/word/2010/wordml" xmlns:w15="http://schemas.microsoft.com/office/word/2012/wordml" xmlns:w16cex="http://schemas.microsoft.com/office/word/2018/wordml/cex" xmlns:w16cid="http://schemas.microsoft.com/office/word/2016/wordml/cid" xmlns:w16="http://schemas.microsoft.com/office/word/2018/wordml" xmlns:w16du="http://schemas.microsoft.com/office/word/2023/wordml/word16du" xmlns:w16sdtdh="http://schemas.microsoft.com/office/word/2020/wordml/sdtdatahash" xmlns:w16sdtfl="http://schemas.microsoft.com/office/word/2024/wordml/sdtformatlock" xmlns:w16se="http://schemas.microsoft.com/office/word/2015/wordml/symex" xmlns:wpg="http://schemas.microsoft.com/office/word/2010/wordprocessingGroup" xmlns:wpi="http://schemas.microsoft.com/office/word/2010/wordprocessingInk" xmlns:wne="http://schemas.microsoft.com/office/word/2006/wordml" xmlns:wps="http://schemas.microsoft.com/office/word/2010/wordprocessingShape" mc:Ignorable="w14 w15 w16se w16cid w16 w16cex w16sdtdh w16sdtfl w16du wp14">
   <w:body>
+    <w:p>
+      <w:pPr>
+        <w:pStyle w:val="Heading1"/>
+        <w:rPr>
+          <w:lang w:val="vi-VN"/>
+        </w:rPr>
+      </w:pPr>
+      <w:r>
+        <w:rPr>
+          <w:lang w:val="vi-VN"/>
+        </w:rPr>
+        <w:t>Phần 1:</w:t>
+      </w:r>
+    </w:p>
     <w:p>
       <w:pPr>
         <w:pStyle w:val="ListParagraph"/>
@@ -9,12 +23,16 @@
           <w:ilvl w:val="0"/>
           <w:numId w:val="1"/>
         </w:numPr>
-        <w:rPr>
-          <w:lang w:val="vi-VN"/>
-        </w:rPr>
-      </w:pPr>
-      <w:r>
-        <w:t>docker –version</w:t>
+        <w:outlineLvl w:val="1"/>
+        <w:rPr>
+          <w:lang w:val="vi-VN"/>
+        </w:rPr>
+      </w:pPr>
+      <w:r>
+        <w:t>docker –</w:t>
+      </w:r>
+      <w:r>
+        <w:t>version</w:t>
       </w:r>
     </w:p>
     <w:p>
@@ -45,7 +63,7 @@
                     <pic:cNvPicPr/>
                   </pic:nvPicPr>
                   <pic:blipFill>
-                    <a:blip r:embed="rId5">
+                    <a:blip r:embed="rId6">
                       <a:extLst>
                         <a:ext uri="{28A0092B-C50C-407E-A947-70E740481C1C}">
                           <a14:useLocalDpi xmlns:a14="http://schemas.microsoft.com/office/drawing/2010/main" val="0"/>
@@ -79,6 +97,7 @@
           <w:ilvl w:val="0"/>
           <w:numId w:val="1"/>
         </w:numPr>
+        <w:outlineLvl w:val="1"/>
       </w:pPr>
       <w:r>
         <w:t>docker run hello-world</w:t>
@@ -108,7 +127,7 @@
                     <pic:cNvPicPr/>
                   </pic:nvPicPr>
                   <pic:blipFill>
-                    <a:blip r:embed="rId6">
+                    <a:blip r:embed="rId7">
                       <a:extLst>
                         <a:ext uri="{28A0092B-C50C-407E-A947-70E740481C1C}">
                           <a14:useLocalDpi xmlns:a14="http://schemas.microsoft.com/office/drawing/2010/main" val="0"/>
@@ -142,15 +161,13 @@
           <w:ilvl w:val="0"/>
           <w:numId w:val="1"/>
         </w:numPr>
+        <w:outlineLvl w:val="1"/>
       </w:pPr>
       <w:r>
         <w:t>docker pull nginx</w:t>
       </w:r>
     </w:p>
     <w:p>
-      <w:pPr>
-        <w:ind w:left="360"/>
-      </w:pPr>
       <w:r>
         <w:rPr>
           <w:noProof/>
@@ -171,7 +188,7 @@
                     <pic:cNvPicPr/>
                   </pic:nvPicPr>
                   <pic:blipFill>
-                    <a:blip r:embed="rId7">
+                    <a:blip r:embed="rId8">
                       <a:extLst>
                         <a:ext uri="{28A0092B-C50C-407E-A947-70E740481C1C}">
                           <a14:useLocalDpi xmlns:a14="http://schemas.microsoft.com/office/drawing/2010/main" val="0"/>
@@ -205,6 +222,7 @@
           <w:ilvl w:val="0"/>
           <w:numId w:val="1"/>
         </w:numPr>
+        <w:outlineLvl w:val="1"/>
       </w:pPr>
       <w:r>
         <w:t>docker images</w:t>
@@ -239,7 +257,7 @@
                     <pic:cNvPicPr/>
                   </pic:nvPicPr>
                   <pic:blipFill>
-                    <a:blip r:embed="rId8" cstate="print">
+                    <a:blip r:embed="rId9" cstate="print">
                       <a:extLst>
                         <a:ext uri="{28A0092B-C50C-407E-A947-70E740481C1C}">
                           <a14:useLocalDpi xmlns:a14="http://schemas.microsoft.com/office/drawing/2010/main" val="0"/>
@@ -273,6 +291,7 @@
           <w:ilvl w:val="0"/>
           <w:numId w:val="1"/>
         </w:numPr>
+        <w:outlineLvl w:val="1"/>
       </w:pPr>
       <w:r>
         <w:t>docker run -d nginx</w:t>
@@ -306,7 +325,7 @@
                     <pic:cNvPicPr/>
                   </pic:nvPicPr>
                   <pic:blipFill>
-                    <a:blip r:embed="rId9" cstate="print">
+                    <a:blip r:embed="rId10" cstate="print">
                       <a:extLst>
                         <a:ext uri="{28A0092B-C50C-407E-A947-70E740481C1C}">
                           <a14:useLocalDpi xmlns:a14="http://schemas.microsoft.com/office/drawing/2010/main" val="0"/>
@@ -340,6 +359,7 @@
           <w:ilvl w:val="0"/>
           <w:numId w:val="1"/>
         </w:numPr>
+        <w:outlineLvl w:val="1"/>
       </w:pPr>
       <w:r>
         <w:t>docker ps</w:t>
@@ -373,7 +393,7 @@
                     <pic:cNvPicPr/>
                   </pic:nvPicPr>
                   <pic:blipFill>
-                    <a:blip r:embed="rId10" cstate="print">
+                    <a:blip r:embed="rId11" cstate="print">
                       <a:extLst>
                         <a:ext uri="{28A0092B-C50C-407E-A947-70E740481C1C}">
                           <a14:useLocalDpi xmlns:a14="http://schemas.microsoft.com/office/drawing/2010/main" val="0"/>
@@ -407,6 +427,7 @@
           <w:ilvl w:val="0"/>
           <w:numId w:val="1"/>
         </w:numPr>
+        <w:outlineLvl w:val="1"/>
       </w:pPr>
       <w:r>
         <w:t>docker ps -a</w:t>
@@ -441,7 +462,7 @@
                     <pic:cNvPicPr/>
                   </pic:nvPicPr>
                   <pic:blipFill>
-                    <a:blip r:embed="rId11" cstate="print">
+                    <a:blip r:embed="rId12" cstate="print">
                       <a:extLst>
                         <a:ext uri="{28A0092B-C50C-407E-A947-70E740481C1C}">
                           <a14:useLocalDpi xmlns:a14="http://schemas.microsoft.com/office/drawing/2010/main" val="0"/>
@@ -475,6 +496,7 @@
           <w:ilvl w:val="0"/>
           <w:numId w:val="1"/>
         </w:numPr>
+        <w:outlineLvl w:val="1"/>
       </w:pPr>
       <w:r>
         <w:t>docker logs &lt;container_id&gt;</w:t>
@@ -508,7 +530,7 @@
                     <pic:cNvPicPr/>
                   </pic:nvPicPr>
                   <pic:blipFill>
-                    <a:blip r:embed="rId12" cstate="print">
+                    <a:blip r:embed="rId13" cstate="print">
                       <a:extLst>
                         <a:ext uri="{28A0092B-C50C-407E-A947-70E740481C1C}">
                           <a14:useLocalDpi xmlns:a14="http://schemas.microsoft.com/office/drawing/2010/main" val="0"/>
@@ -542,6 +564,7 @@
           <w:ilvl w:val="0"/>
           <w:numId w:val="1"/>
         </w:numPr>
+        <w:outlineLvl w:val="1"/>
       </w:pPr>
       <w:r>
         <w:t>docker exec -it &lt;container_id&gt; /bin/sh</w:t>
@@ -575,7 +598,7 @@
                     <pic:cNvPicPr/>
                   </pic:nvPicPr>
                   <pic:blipFill>
-                    <a:blip r:embed="rId13">
+                    <a:blip r:embed="rId14">
                       <a:extLst>
                         <a:ext uri="{28A0092B-C50C-407E-A947-70E740481C1C}">
                           <a14:useLocalDpi xmlns:a14="http://schemas.microsoft.com/office/drawing/2010/main" val="0"/>
@@ -609,6 +632,7 @@
           <w:ilvl w:val="0"/>
           <w:numId w:val="1"/>
         </w:numPr>
+        <w:outlineLvl w:val="1"/>
       </w:pPr>
       <w:r>
         <w:t>docker stop &lt;container_id&gt;</w:t>
@@ -642,7 +666,7 @@
                     <pic:cNvPicPr/>
                   </pic:nvPicPr>
                   <pic:blipFill>
-                    <a:blip r:embed="rId14">
+                    <a:blip r:embed="rId15">
                       <a:extLst>
                         <a:ext uri="{28A0092B-C50C-407E-A947-70E740481C1C}">
                           <a14:useLocalDpi xmlns:a14="http://schemas.microsoft.com/office/drawing/2010/main" val="0"/>
@@ -676,6 +700,7 @@
           <w:ilvl w:val="0"/>
           <w:numId w:val="1"/>
         </w:numPr>
+        <w:outlineLvl w:val="1"/>
       </w:pPr>
       <w:r>
         <w:lastRenderedPageBreak/>
@@ -710,7 +735,7 @@
                     <pic:cNvPicPr/>
                   </pic:nvPicPr>
                   <pic:blipFill>
-                    <a:blip r:embed="rId15">
+                    <a:blip r:embed="rId16">
                       <a:extLst>
                         <a:ext uri="{28A0092B-C50C-407E-A947-70E740481C1C}">
                           <a14:useLocalDpi xmlns:a14="http://schemas.microsoft.com/office/drawing/2010/main" val="0"/>
@@ -744,6 +769,7 @@
           <w:ilvl w:val="0"/>
           <w:numId w:val="1"/>
         </w:numPr>
+        <w:outlineLvl w:val="1"/>
       </w:pPr>
       <w:r>
         <w:t>docker rm &lt;container_id&gt;</w:t>
@@ -777,7 +803,7 @@
                     <pic:cNvPicPr/>
                   </pic:nvPicPr>
                   <pic:blipFill>
-                    <a:blip r:embed="rId16">
+                    <a:blip r:embed="rId17">
                       <a:extLst>
                         <a:ext uri="{28A0092B-C50C-407E-A947-70E740481C1C}">
                           <a14:useLocalDpi xmlns:a14="http://schemas.microsoft.com/office/drawing/2010/main" val="0"/>
@@ -811,6 +837,7 @@
           <w:ilvl w:val="0"/>
           <w:numId w:val="1"/>
         </w:numPr>
+        <w:outlineLvl w:val="1"/>
       </w:pPr>
       <w:r>
         <w:t>docker container prune</w:t>
@@ -844,7 +871,7 @@
                     <pic:cNvPicPr/>
                   </pic:nvPicPr>
                   <pic:blipFill>
-                    <a:blip r:embed="rId17">
+                    <a:blip r:embed="rId18">
                       <a:extLst>
                         <a:ext uri="{28A0092B-C50C-407E-A947-70E740481C1C}">
                           <a14:useLocalDpi xmlns:a14="http://schemas.microsoft.com/office/drawing/2010/main" val="0"/>
@@ -878,6 +905,7 @@
           <w:ilvl w:val="0"/>
           <w:numId w:val="1"/>
         </w:numPr>
+        <w:outlineLvl w:val="1"/>
       </w:pPr>
       <w:r>
         <w:t>docker rmi &lt;image_id&gt;</w:t>
@@ -911,7 +939,7 @@
                     <pic:cNvPicPr/>
                   </pic:nvPicPr>
                   <pic:blipFill>
-                    <a:blip r:embed="rId18">
+                    <a:blip r:embed="rId19">
                       <a:extLst>
                         <a:ext uri="{28A0092B-C50C-407E-A947-70E740481C1C}">
                           <a14:useLocalDpi xmlns:a14="http://schemas.microsoft.com/office/drawing/2010/main" val="0"/>
@@ -945,6 +973,7 @@
           <w:ilvl w:val="0"/>
           <w:numId w:val="1"/>
         </w:numPr>
+        <w:outlineLvl w:val="1"/>
       </w:pPr>
       <w:r>
         <w:t>docker image prune -a</w:t>
@@ -978,7 +1007,7 @@
                     <pic:cNvPicPr/>
                   </pic:nvPicPr>
                   <pic:blipFill>
-                    <a:blip r:embed="rId19">
+                    <a:blip r:embed="rId20">
                       <a:extLst>
                         <a:ext uri="{28A0092B-C50C-407E-A947-70E740481C1C}">
                           <a14:useLocalDpi xmlns:a14="http://schemas.microsoft.com/office/drawing/2010/main" val="0"/>
@@ -1012,6 +1041,7 @@
           <w:ilvl w:val="0"/>
           <w:numId w:val="1"/>
         </w:numPr>
+        <w:outlineLvl w:val="1"/>
       </w:pPr>
       <w:r>
         <w:t>docker run -d -p 8080:80 nginx</w:t>
@@ -1046,7 +1076,7 @@
                     <pic:cNvPicPr/>
                   </pic:nvPicPr>
                   <pic:blipFill>
-                    <a:blip r:embed="rId20">
+                    <a:blip r:embed="rId21">
                       <a:extLst>
                         <a:ext uri="{28A0092B-C50C-407E-A947-70E740481C1C}">
                           <a14:useLocalDpi xmlns:a14="http://schemas.microsoft.com/office/drawing/2010/main" val="0"/>
@@ -1080,6 +1110,7 @@
           <w:ilvl w:val="0"/>
           <w:numId w:val="1"/>
         </w:numPr>
+        <w:outlineLvl w:val="1"/>
       </w:pPr>
       <w:r>
         <w:t>docker inspect &lt;container_id&gt;</w:t>
@@ -1113,7 +1144,7 @@
                     <pic:cNvPicPr/>
                   </pic:nvPicPr>
                   <pic:blipFill>
-                    <a:blip r:embed="rId21" cstate="print">
+                    <a:blip r:embed="rId22" cstate="print">
                       <a:extLst>
                         <a:ext uri="{28A0092B-C50C-407E-A947-70E740481C1C}">
                           <a14:useLocalDpi xmlns:a14="http://schemas.microsoft.com/office/drawing/2010/main" val="0"/>
@@ -1147,6 +1178,7 @@
           <w:ilvl w:val="0"/>
           <w:numId w:val="1"/>
         </w:numPr>
+        <w:outlineLvl w:val="1"/>
       </w:pPr>
       <w:r>
         <w:t>docker run -d -v mydata:/data nginx</w:t>
@@ -1180,7 +1212,7 @@
                     <pic:cNvPicPr/>
                   </pic:nvPicPr>
                   <pic:blipFill>
-                    <a:blip r:embed="rId22">
+                    <a:blip r:embed="rId23">
                       <a:extLst>
                         <a:ext uri="{28A0092B-C50C-407E-A947-70E740481C1C}">
                           <a14:useLocalDpi xmlns:a14="http://schemas.microsoft.com/office/drawing/2010/main" val="0"/>
@@ -1214,6 +1246,7 @@
           <w:ilvl w:val="0"/>
           <w:numId w:val="1"/>
         </w:numPr>
+        <w:outlineLvl w:val="1"/>
       </w:pPr>
       <w:r>
         <w:t>docker volume ls</w:t>
@@ -1248,7 +1281,7 @@
                     <pic:cNvPicPr/>
                   </pic:nvPicPr>
                   <pic:blipFill>
-                    <a:blip r:embed="rId23">
+                    <a:blip r:embed="rId24">
                       <a:extLst>
                         <a:ext uri="{28A0092B-C50C-407E-A947-70E740481C1C}">
                           <a14:useLocalDpi xmlns:a14="http://schemas.microsoft.com/office/drawing/2010/main" val="0"/>
@@ -1282,6 +1315,7 @@
           <w:ilvl w:val="0"/>
           <w:numId w:val="1"/>
         </w:numPr>
+        <w:outlineLvl w:val="1"/>
       </w:pPr>
       <w:r>
         <w:t>docker volume prune</w:t>
@@ -1315,7 +1349,7 @@
                     <pic:cNvPicPr/>
                   </pic:nvPicPr>
                   <pic:blipFill>
-                    <a:blip r:embed="rId24">
+                    <a:blip r:embed="rId25">
                       <a:extLst>
                         <a:ext uri="{28A0092B-C50C-407E-A947-70E740481C1C}">
                           <a14:useLocalDpi xmlns:a14="http://schemas.microsoft.com/office/drawing/2010/main" val="0"/>
@@ -1349,6 +1383,7 @@
           <w:ilvl w:val="0"/>
           <w:numId w:val="1"/>
         </w:numPr>
+        <w:outlineLvl w:val="1"/>
       </w:pPr>
       <w:r>
         <w:t>docker run -d --name my_nginx nginx</w:t>
@@ -1382,7 +1417,7 @@
                     <pic:cNvPicPr/>
                   </pic:nvPicPr>
                   <pic:blipFill>
-                    <a:blip r:embed="rId25">
+                    <a:blip r:embed="rId26">
                       <a:extLst>
                         <a:ext uri="{28A0092B-C50C-407E-A947-70E740481C1C}">
                           <a14:useLocalDpi xmlns:a14="http://schemas.microsoft.com/office/drawing/2010/main" val="0"/>
@@ -1416,6 +1451,7 @@
           <w:ilvl w:val="0"/>
           <w:numId w:val="1"/>
         </w:numPr>
+        <w:outlineLvl w:val="1"/>
       </w:pPr>
       <w:r>
         <w:t>docker stats</w:t>
@@ -1449,7 +1485,7 @@
                     <pic:cNvPicPr/>
                   </pic:nvPicPr>
                   <pic:blipFill>
-                    <a:blip r:embed="rId26" cstate="print">
+                    <a:blip r:embed="rId27" cstate="print">
                       <a:extLst>
                         <a:ext uri="{28A0092B-C50C-407E-A947-70E740481C1C}">
                           <a14:useLocalDpi xmlns:a14="http://schemas.microsoft.com/office/drawing/2010/main" val="0"/>
@@ -1483,6 +1519,7 @@
           <w:ilvl w:val="0"/>
           <w:numId w:val="1"/>
         </w:numPr>
+        <w:outlineLvl w:val="1"/>
       </w:pPr>
       <w:r>
         <w:t>docker network ls</w:t>
@@ -1516,7 +1553,7 @@
                     <pic:cNvPicPr/>
                   </pic:nvPicPr>
                   <pic:blipFill>
-                    <a:blip r:embed="rId27">
+                    <a:blip r:embed="rId28">
                       <a:extLst>
                         <a:ext uri="{28A0092B-C50C-407E-A947-70E740481C1C}">
                           <a14:useLocalDpi xmlns:a14="http://schemas.microsoft.com/office/drawing/2010/main" val="0"/>
@@ -1550,6 +1587,7 @@
           <w:ilvl w:val="0"/>
           <w:numId w:val="1"/>
         </w:numPr>
+        <w:outlineLvl w:val="1"/>
       </w:pPr>
       <w:r>
         <w:lastRenderedPageBreak/>
@@ -1584,7 +1622,7 @@
                     <pic:cNvPicPr/>
                   </pic:nvPicPr>
                   <pic:blipFill>
-                    <a:blip r:embed="rId28">
+                    <a:blip r:embed="rId29">
                       <a:extLst>
                         <a:ext uri="{28A0092B-C50C-407E-A947-70E740481C1C}">
                           <a14:useLocalDpi xmlns:a14="http://schemas.microsoft.com/office/drawing/2010/main" val="0"/>
@@ -1618,6 +1656,7 @@
           <w:ilvl w:val="0"/>
           <w:numId w:val="1"/>
         </w:numPr>
+        <w:outlineLvl w:val="1"/>
       </w:pPr>
       <w:r>
         <w:t>docker run -d --network my_network --name my_container nginx</w:t>
@@ -1651,7 +1690,7 @@
                     <pic:cNvPicPr/>
                   </pic:nvPicPr>
                   <pic:blipFill>
-                    <a:blip r:embed="rId29">
+                    <a:blip r:embed="rId30">
                       <a:extLst>
                         <a:ext uri="{28A0092B-C50C-407E-A947-70E740481C1C}">
                           <a14:useLocalDpi xmlns:a14="http://schemas.microsoft.com/office/drawing/2010/main" val="0"/>
@@ -1685,6 +1724,7 @@
           <w:ilvl w:val="0"/>
           <w:numId w:val="1"/>
         </w:numPr>
+        <w:outlineLvl w:val="1"/>
       </w:pPr>
       <w:r>
         <w:t>docker network connect my_network my_nginx</w:t>
@@ -1718,7 +1758,7 @@
                     <pic:cNvPicPr/>
                   </pic:nvPicPr>
                   <pic:blipFill>
-                    <a:blip r:embed="rId30">
+                    <a:blip r:embed="rId31">
                       <a:extLst>
                         <a:ext uri="{28A0092B-C50C-407E-A947-70E740481C1C}">
                           <a14:useLocalDpi xmlns:a14="http://schemas.microsoft.com/office/drawing/2010/main" val="0"/>
@@ -1752,6 +1792,7 @@
           <w:ilvl w:val="0"/>
           <w:numId w:val="1"/>
         </w:numPr>
+        <w:outlineLvl w:val="1"/>
       </w:pPr>
       <w:r>
         <w:t>docker run -d -e MY_ENV=hello_world nginx</w:t>
@@ -1785,7 +1826,7 @@
                     <pic:cNvPicPr/>
                   </pic:nvPicPr>
                   <pic:blipFill>
-                    <a:blip r:embed="rId31">
+                    <a:blip r:embed="rId32">
                       <a:extLst>
                         <a:ext uri="{28A0092B-C50C-407E-A947-70E740481C1C}">
                           <a14:useLocalDpi xmlns:a14="http://schemas.microsoft.com/office/drawing/2010/main" val="0"/>
@@ -1819,6 +1860,7 @@
           <w:ilvl w:val="0"/>
           <w:numId w:val="1"/>
         </w:numPr>
+        <w:outlineLvl w:val="1"/>
       </w:pPr>
       <w:r>
         <w:t>docker logs -f my_nginx</w:t>
@@ -1852,7 +1894,7 @@
                     <pic:cNvPicPr/>
                   </pic:nvPicPr>
                   <pic:blipFill>
-                    <a:blip r:embed="rId32">
+                    <a:blip r:embed="rId33">
                       <a:extLst>
                         <a:ext uri="{28A0092B-C50C-407E-A947-70E740481C1C}">
                           <a14:useLocalDpi xmlns:a14="http://schemas.microsoft.com/office/drawing/2010/main" val="0"/>
@@ -1886,6 +1928,7 @@
           <w:ilvl w:val="0"/>
           <w:numId w:val="1"/>
         </w:numPr>
+        <w:outlineLvl w:val="1"/>
       </w:pPr>
       <w:r>
         <w:lastRenderedPageBreak/>
@@ -1929,7 +1972,7 @@
                     <pic:cNvPicPr/>
                   </pic:nvPicPr>
                   <pic:blipFill>
-                    <a:blip r:embed="rId33"/>
+                    <a:blip r:embed="rId34"/>
                     <a:stretch>
                       <a:fillRect/>
                     </a:stretch>
@@ -1957,6 +2000,7 @@
           <w:ilvl w:val="0"/>
           <w:numId w:val="1"/>
         </w:numPr>
+        <w:outlineLvl w:val="1"/>
       </w:pPr>
       <w:r>
         <w:t>docker build -t my_nginx_image .</w:t>
@@ -1989,7 +2033,7 @@
                     <pic:cNvPicPr/>
                   </pic:nvPicPr>
                   <pic:blipFill>
-                    <a:blip r:embed="rId34"/>
+                    <a:blip r:embed="rId35"/>
                     <a:stretch>
                       <a:fillRect/>
                     </a:stretch>
@@ -2017,6 +2061,7 @@
           <w:ilvl w:val="0"/>
           <w:numId w:val="1"/>
         </w:numPr>
+        <w:outlineLvl w:val="1"/>
       </w:pPr>
       <w:r>
         <w:t>docker run -d -p 8080:80 my_nginx_image</w:t>
@@ -2049,7 +2094,7 @@
                     <pic:cNvPicPr/>
                   </pic:nvPicPr>
                   <pic:blipFill>
-                    <a:blip r:embed="rId35"/>
+                    <a:blip r:embed="rId36"/>
                     <a:stretch>
                       <a:fillRect/>
                     </a:stretch>
@@ -2099,7 +2144,7 @@
                     <pic:cNvPicPr/>
                   </pic:nvPicPr>
                   <pic:blipFill>
-                    <a:blip r:embed="rId36" cstate="print">
+                    <a:blip r:embed="rId37" cstate="print">
                       <a:extLst>
                         <a:ext uri="{28A0092B-C50C-407E-A947-70E740481C1C}">
                           <a14:useLocalDpi xmlns:a14="http://schemas.microsoft.com/office/drawing/2010/main" val="0"/>
@@ -2128,11 +2173,905 @@
     </w:p>
     <w:p>
       <w:pPr>
-        <w:ind w:left="360"/>
-        <w:rPr>
-          <w:lang w:val="vi-VN"/>
-        </w:rPr>
-      </w:pPr>
+        <w:pStyle w:val="Heading1"/>
+        <w:rPr>
+          <w:lang w:val="vi-VN"/>
+        </w:rPr>
+      </w:pPr>
+      <w:r>
+        <w:rPr>
+          <w:lang w:val="vi-VN"/>
+        </w:rPr>
+        <w:t>Phần 2 bài tập:</w:t>
+      </w:r>
+      <w:r>
+        <w:rPr>
+          <w:lang w:val="vi-VN"/>
+        </w:rPr>
+        <w:br/>
+      </w:r>
+    </w:p>
+    <w:p>
+      <w:pPr>
+        <w:pStyle w:val="Heading2"/>
+        <w:rPr>
+          <w:lang w:val="vi-VN"/>
+        </w:rPr>
+      </w:pPr>
+      <w:r>
+        <w:rPr>
+          <w:lang w:val="vi-VN"/>
+        </w:rPr>
+        <w:t>Bài 1: Tạo Dockerfile chạy một ứng dụng Node.js đơn giản</w:t>
+      </w:r>
+      <w:r>
+        <w:rPr>
+          <w:lang w:val="vi-VN"/>
+        </w:rPr>
+        <w:tab/>
+      </w:r>
+    </w:p>
+    <w:p>
+      <w:pPr>
+        <w:ind w:left="360"/>
+        <w:rPr>
+          <w:lang w:val="vi-VN"/>
+        </w:rPr>
+      </w:pPr>
+      <w:r>
+        <w:rPr>
+          <w:lang w:val="vi-VN"/>
+        </w:rPr>
+        <w:tab/>
+        <w:t>Yêu cầu:</w:t>
+      </w:r>
+    </w:p>
+    <w:p>
+      <w:pPr>
+        <w:ind w:left="360"/>
+        <w:rPr>
+          <w:lang w:val="vi-VN"/>
+        </w:rPr>
+      </w:pPr>
+      <w:r>
+        <w:rPr>
+          <w:lang w:val="vi-VN"/>
+        </w:rPr>
+        <w:tab/>
+        <w:t>Viết Dockerfile để chạy một ứng dụng Node.js hiển thị "Hello, Docker!" trên cổng 3000.</w:t>
+      </w:r>
+    </w:p>
+    <w:p>
+      <w:pPr>
+        <w:ind w:left="360"/>
+        <w:rPr>
+          <w:lang w:val="vi-VN"/>
+        </w:rPr>
+      </w:pPr>
+      <w:r>
+        <w:rPr>
+          <w:lang w:val="vi-VN"/>
+        </w:rPr>
+        <w:tab/>
+        <w:t>Sử dụng node:18 làm base image.</w:t>
+      </w:r>
+    </w:p>
+    <w:p>
+      <w:pPr>
+        <w:rPr>
+          <w:lang w:val="vi-VN"/>
+        </w:rPr>
+      </w:pPr>
+      <w:r>
+        <w:rPr>
+          <w:lang w:val="vi-VN"/>
+        </w:rPr>
+        <w:drawing>
+          <wp:inline distT="0" distB="0" distL="0" distR="0" wp14:anchorId="323EB8F1" wp14:editId="49372A24">
+            <wp:extent cx="5943600" cy="3503930"/>
+            <wp:effectExtent l="0" t="0" r="0" b="1270"/>
+            <wp:docPr id="323550820" name="Picture 1" descr="A screen shot of a computer&#10;&#10;AI-generated content may be incorrect."/>
+            <wp:cNvGraphicFramePr>
+              <a:graphicFrameLocks xmlns:a="http://schemas.openxmlformats.org/drawingml/2006/main" noChangeAspect="1"/>
+            </wp:cNvGraphicFramePr>
+            <a:graphic xmlns:a="http://schemas.openxmlformats.org/drawingml/2006/main">
+              <a:graphicData uri="http://schemas.openxmlformats.org/drawingml/2006/picture">
+                <pic:pic xmlns:pic="http://schemas.openxmlformats.org/drawingml/2006/picture">
+                  <pic:nvPicPr>
+                    <pic:cNvPr id="323550820" name="Picture 1" descr="A screen shot of a computer&#10;&#10;AI-generated content may be incorrect."/>
+                    <pic:cNvPicPr/>
+                  </pic:nvPicPr>
+                  <pic:blipFill>
+                    <a:blip r:embed="rId38"/>
+                    <a:stretch>
+                      <a:fillRect/>
+                    </a:stretch>
+                  </pic:blipFill>
+                  <pic:spPr>
+                    <a:xfrm>
+                      <a:off x="0" y="0"/>
+                      <a:ext cx="5943600" cy="3503930"/>
+                    </a:xfrm>
+                    <a:prstGeom prst="rect">
+                      <a:avLst/>
+                    </a:prstGeom>
+                  </pic:spPr>
+                </pic:pic>
+              </a:graphicData>
+            </a:graphic>
+          </wp:inline>
+        </w:drawing>
+      </w:r>
+    </w:p>
+    <w:p>
+      <w:pPr>
+        <w:rPr>
+          <w:lang w:val="vi-VN"/>
+        </w:rPr>
+      </w:pPr>
+      <w:r>
+        <w:rPr>
+          <w:lang w:val="vi-VN"/>
+        </w:rPr>
+        <w:lastRenderedPageBreak/>
+        <w:drawing>
+          <wp:inline distT="0" distB="0" distL="0" distR="0" wp14:anchorId="6484C431" wp14:editId="12BCAC1B">
+            <wp:extent cx="5943600" cy="1722755"/>
+            <wp:effectExtent l="0" t="0" r="0" b="0"/>
+            <wp:docPr id="866685219" name="Picture 1" descr="A screen shot of a computer&#10;&#10;AI-generated content may be incorrect."/>
+            <wp:cNvGraphicFramePr>
+              <a:graphicFrameLocks xmlns:a="http://schemas.openxmlformats.org/drawingml/2006/main" noChangeAspect="1"/>
+            </wp:cNvGraphicFramePr>
+            <a:graphic xmlns:a="http://schemas.openxmlformats.org/drawingml/2006/main">
+              <a:graphicData uri="http://schemas.openxmlformats.org/drawingml/2006/picture">
+                <pic:pic xmlns:pic="http://schemas.openxmlformats.org/drawingml/2006/picture">
+                  <pic:nvPicPr>
+                    <pic:cNvPr id="866685219" name="Picture 1" descr="A screen shot of a computer&#10;&#10;AI-generated content may be incorrect."/>
+                    <pic:cNvPicPr/>
+                  </pic:nvPicPr>
+                  <pic:blipFill>
+                    <a:blip r:embed="rId39"/>
+                    <a:stretch>
+                      <a:fillRect/>
+                    </a:stretch>
+                  </pic:blipFill>
+                  <pic:spPr>
+                    <a:xfrm>
+                      <a:off x="0" y="0"/>
+                      <a:ext cx="5943600" cy="1722755"/>
+                    </a:xfrm>
+                    <a:prstGeom prst="rect">
+                      <a:avLst/>
+                    </a:prstGeom>
+                  </pic:spPr>
+                </pic:pic>
+              </a:graphicData>
+            </a:graphic>
+          </wp:inline>
+        </w:drawing>
+      </w:r>
+    </w:p>
+    <w:p>
+      <w:pPr>
+        <w:rPr>
+          <w:lang w:val="vi-VN"/>
+        </w:rPr>
+      </w:pPr>
+      <w:r>
+        <w:rPr>
+          <w:lang w:val="vi-VN"/>
+        </w:rPr>
+        <w:drawing>
+          <wp:inline distT="0" distB="0" distL="0" distR="0" wp14:anchorId="4B151092" wp14:editId="4DCF1CFA">
+            <wp:extent cx="5943600" cy="908050"/>
+            <wp:effectExtent l="0" t="0" r="0" b="6350"/>
+            <wp:docPr id="1301506193" name="Picture 1" descr="A white rectangular object with a black border&#10;&#10;AI-generated content may be incorrect."/>
+            <wp:cNvGraphicFramePr>
+              <a:graphicFrameLocks xmlns:a="http://schemas.openxmlformats.org/drawingml/2006/main" noChangeAspect="1"/>
+            </wp:cNvGraphicFramePr>
+            <a:graphic xmlns:a="http://schemas.openxmlformats.org/drawingml/2006/main">
+              <a:graphicData uri="http://schemas.openxmlformats.org/drawingml/2006/picture">
+                <pic:pic xmlns:pic="http://schemas.openxmlformats.org/drawingml/2006/picture">
+                  <pic:nvPicPr>
+                    <pic:cNvPr id="1301506193" name="Picture 1" descr="A white rectangular object with a black border&#10;&#10;AI-generated content may be incorrect."/>
+                    <pic:cNvPicPr/>
+                  </pic:nvPicPr>
+                  <pic:blipFill>
+                    <a:blip r:embed="rId40"/>
+                    <a:stretch>
+                      <a:fillRect/>
+                    </a:stretch>
+                  </pic:blipFill>
+                  <pic:spPr>
+                    <a:xfrm>
+                      <a:off x="0" y="0"/>
+                      <a:ext cx="5943600" cy="908050"/>
+                    </a:xfrm>
+                    <a:prstGeom prst="rect">
+                      <a:avLst/>
+                    </a:prstGeom>
+                  </pic:spPr>
+                </pic:pic>
+              </a:graphicData>
+            </a:graphic>
+          </wp:inline>
+        </w:drawing>
+      </w:r>
+    </w:p>
+    <w:p>
+      <w:pPr>
+        <w:rPr>
+          <w:lang w:val="vi-VN"/>
+        </w:rPr>
+      </w:pPr>
+    </w:p>
+    <w:p>
+      <w:pPr>
+        <w:pStyle w:val="Heading2"/>
+        <w:rPr>
+          <w:lang w:val="vi-VN"/>
+        </w:rPr>
+      </w:pPr>
+      <w:r>
+        <w:rPr>
+          <w:lang w:val="vi-VN"/>
+        </w:rPr>
+        <w:t>Bài 2: Tạo Dockerfile chạy một ứng dụng Python Flask</w:t>
+      </w:r>
+      <w:r>
+        <w:rPr>
+          <w:lang w:val="vi-VN"/>
+        </w:rPr>
+        <w:tab/>
+      </w:r>
+    </w:p>
+    <w:p>
+      <w:pPr>
+        <w:ind w:left="360"/>
+        <w:rPr>
+          <w:lang w:val="vi-VN"/>
+        </w:rPr>
+      </w:pPr>
+      <w:r>
+        <w:rPr>
+          <w:lang w:val="vi-VN"/>
+        </w:rPr>
+        <w:tab/>
+        <w:t>Yêu cầu:</w:t>
+      </w:r>
+    </w:p>
+    <w:p>
+      <w:pPr>
+        <w:ind w:left="360"/>
+        <w:rPr>
+          <w:lang w:val="vi-VN"/>
+        </w:rPr>
+      </w:pPr>
+      <w:r>
+        <w:rPr>
+          <w:lang w:val="vi-VN"/>
+        </w:rPr>
+        <w:tab/>
+        <w:t>Viết Dockerfile để chạy một ứng dụng Flask hiển thị "Hello, Docker Flask!" trên cổng 5000.</w:t>
+      </w:r>
+    </w:p>
+    <w:p>
+      <w:pPr>
+        <w:ind w:left="360"/>
+        <w:rPr>
+          <w:lang w:val="vi-VN"/>
+        </w:rPr>
+      </w:pPr>
+      <w:r>
+        <w:rPr>
+          <w:lang w:val="vi-VN"/>
+        </w:rPr>
+        <w:tab/>
+        <w:t>Sử dụng python:3.9 làm base image.</w:t>
+      </w:r>
+    </w:p>
+    <w:p>
+      <w:pPr>
+        <w:rPr>
+          <w:lang w:val="vi-VN"/>
+        </w:rPr>
+      </w:pPr>
+      <w:r>
+        <w:rPr>
+          <w:lang w:val="vi-VN"/>
+        </w:rPr>
+        <w:tab/>
+      </w:r>
+    </w:p>
+    <w:p>
+      <w:pPr>
+        <w:pStyle w:val="Heading2"/>
+        <w:rPr>
+          <w:lang w:val="vi-VN"/>
+        </w:rPr>
+      </w:pPr>
+      <w:r>
+        <w:rPr>
+          <w:lang w:val="vi-VN"/>
+        </w:rPr>
+        <w:t>Bài 3: Tạo Dockerfile chạy một ứng dụng React</w:t>
+      </w:r>
+      <w:r>
+        <w:rPr>
+          <w:lang w:val="vi-VN"/>
+        </w:rPr>
+        <w:tab/>
+      </w:r>
+    </w:p>
+    <w:p>
+      <w:pPr>
+        <w:ind w:left="360"/>
+        <w:rPr>
+          <w:lang w:val="vi-VN"/>
+        </w:rPr>
+      </w:pPr>
+      <w:r>
+        <w:rPr>
+          <w:lang w:val="vi-VN"/>
+        </w:rPr>
+        <w:tab/>
+        <w:t>Yêu cầu:</w:t>
+      </w:r>
+    </w:p>
+    <w:p>
+      <w:pPr>
+        <w:ind w:left="360"/>
+        <w:rPr>
+          <w:lang w:val="vi-VN"/>
+        </w:rPr>
+      </w:pPr>
+      <w:r>
+        <w:rPr>
+          <w:lang w:val="vi-VN"/>
+        </w:rPr>
+        <w:tab/>
+        <w:t>Viết Dockerfile để build và chạy một ứng dụng React.</w:t>
+      </w:r>
+    </w:p>
+    <w:p>
+      <w:pPr>
+        <w:ind w:left="360"/>
+        <w:rPr>
+          <w:lang w:val="vi-VN"/>
+        </w:rPr>
+      </w:pPr>
+      <w:r>
+        <w:rPr>
+          <w:lang w:val="vi-VN"/>
+        </w:rPr>
+        <w:tab/>
+        <w:t>Sử dụng node:18-alpine làm base image.</w:t>
+      </w:r>
+    </w:p>
+    <w:p>
+      <w:pPr>
+        <w:ind w:left="360"/>
+        <w:rPr>
+          <w:lang w:val="vi-VN"/>
+        </w:rPr>
+      </w:pPr>
+      <w:r>
+        <w:rPr>
+          <w:lang w:val="vi-VN"/>
+        </w:rPr>
+        <w:tab/>
+      </w:r>
+    </w:p>
+    <w:p>
+      <w:pPr>
+        <w:pStyle w:val="Heading2"/>
+        <w:rPr>
+          <w:lang w:val="vi-VN"/>
+        </w:rPr>
+      </w:pPr>
+      <w:r>
+        <w:rPr>
+          <w:lang w:val="vi-VN"/>
+        </w:rPr>
+        <w:t>Bài 4: Tạo Dockerfile chạy một trang web tĩnh bằng Nginx</w:t>
+      </w:r>
+      <w:r>
+        <w:rPr>
+          <w:lang w:val="vi-VN"/>
+        </w:rPr>
+        <w:tab/>
+      </w:r>
+    </w:p>
+    <w:p>
+      <w:pPr>
+        <w:ind w:left="360"/>
+        <w:rPr>
+          <w:lang w:val="vi-VN"/>
+        </w:rPr>
+      </w:pPr>
+      <w:r>
+        <w:rPr>
+          <w:lang w:val="vi-VN"/>
+        </w:rPr>
+        <w:tab/>
+        <w:t>Yêu cầu:</w:t>
+      </w:r>
+    </w:p>
+    <w:p>
+      <w:pPr>
+        <w:ind w:left="360"/>
+        <w:rPr>
+          <w:lang w:val="vi-VN"/>
+        </w:rPr>
+      </w:pPr>
+      <w:r>
+        <w:rPr>
+          <w:lang w:val="vi-VN"/>
+        </w:rPr>
+        <w:tab/>
+        <w:t>Tạo một file index.html đơn giản và sử dụng nginx:latest để phục vụ trang web.</w:t>
+      </w:r>
+    </w:p>
+    <w:p>
+      <w:pPr>
+        <w:ind w:left="360"/>
+        <w:rPr>
+          <w:lang w:val="vi-VN"/>
+        </w:rPr>
+      </w:pPr>
+      <w:r>
+        <w:rPr>
+          <w:lang w:val="vi-VN"/>
+        </w:rPr>
+        <w:tab/>
+      </w:r>
+    </w:p>
+    <w:p>
+      <w:pPr>
+        <w:pStyle w:val="Heading2"/>
+        <w:rPr>
+          <w:lang w:val="vi-VN"/>
+        </w:rPr>
+      </w:pPr>
+      <w:r>
+        <w:rPr>
+          <w:lang w:val="vi-VN"/>
+        </w:rPr>
+        <w:lastRenderedPageBreak/>
+        <w:t>Bài 5: Tạo Dockerfile cho ứng dụng Go</w:t>
+      </w:r>
+      <w:r>
+        <w:rPr>
+          <w:lang w:val="vi-VN"/>
+        </w:rPr>
+        <w:tab/>
+      </w:r>
+    </w:p>
+    <w:p>
+      <w:pPr>
+        <w:ind w:left="360"/>
+        <w:rPr>
+          <w:lang w:val="vi-VN"/>
+        </w:rPr>
+      </w:pPr>
+      <w:r>
+        <w:rPr>
+          <w:lang w:val="vi-VN"/>
+        </w:rPr>
+        <w:tab/>
+        <w:t>Yêu cầu:</w:t>
+      </w:r>
+    </w:p>
+    <w:p>
+      <w:pPr>
+        <w:ind w:left="360"/>
+        <w:rPr>
+          <w:lang w:val="vi-VN"/>
+        </w:rPr>
+      </w:pPr>
+      <w:r>
+        <w:rPr>
+          <w:lang w:val="vi-VN"/>
+        </w:rPr>
+        <w:tab/>
+        <w:t>Viết Dockerfile để build và chạy một ứng dụng Go đơn giản.</w:t>
+      </w:r>
+    </w:p>
+    <w:p>
+      <w:pPr>
+        <w:ind w:left="360"/>
+        <w:rPr>
+          <w:lang w:val="vi-VN"/>
+        </w:rPr>
+      </w:pPr>
+      <w:r>
+        <w:rPr>
+          <w:lang w:val="vi-VN"/>
+        </w:rPr>
+        <w:tab/>
+      </w:r>
+    </w:p>
+    <w:p>
+      <w:pPr>
+        <w:pStyle w:val="Heading2"/>
+        <w:rPr>
+          <w:lang w:val="vi-VN"/>
+        </w:rPr>
+      </w:pPr>
+      <w:r>
+        <w:rPr>
+          <w:lang w:val="vi-VN"/>
+        </w:rPr>
+        <w:t>Bài 6: Sử dụng Multi-stage Build trong Dockerfile</w:t>
+      </w:r>
+      <w:r>
+        <w:rPr>
+          <w:lang w:val="vi-VN"/>
+        </w:rPr>
+        <w:tab/>
+      </w:r>
+    </w:p>
+    <w:p>
+      <w:pPr>
+        <w:ind w:left="360"/>
+        <w:rPr>
+          <w:lang w:val="vi-VN"/>
+        </w:rPr>
+      </w:pPr>
+      <w:r>
+        <w:rPr>
+          <w:lang w:val="vi-VN"/>
+        </w:rPr>
+        <w:tab/>
+        <w:t>Viết Dockerfile để build một ứng dụng Node.js với hai stage:</w:t>
+      </w:r>
+    </w:p>
+    <w:p>
+      <w:pPr>
+        <w:ind w:left="360"/>
+        <w:rPr>
+          <w:lang w:val="vi-VN"/>
+        </w:rPr>
+      </w:pPr>
+      <w:r>
+        <w:rPr>
+          <w:lang w:val="vi-VN"/>
+        </w:rPr>
+        <w:tab/>
+        <w:t>Stage 1: Dùng node:18 để build code.</w:t>
+      </w:r>
+    </w:p>
+    <w:p>
+      <w:pPr>
+        <w:ind w:left="360"/>
+        <w:rPr>
+          <w:lang w:val="vi-VN"/>
+        </w:rPr>
+      </w:pPr>
+      <w:r>
+        <w:rPr>
+          <w:lang w:val="vi-VN"/>
+        </w:rPr>
+        <w:tab/>
+        <w:t>Stage 2: Dùng node:18-alpine để chạy ứng dụng đã build.</w:t>
+      </w:r>
+    </w:p>
+    <w:p>
+      <w:pPr>
+        <w:ind w:left="360"/>
+        <w:rPr>
+          <w:lang w:val="vi-VN"/>
+        </w:rPr>
+      </w:pPr>
+      <w:r>
+        <w:rPr>
+          <w:lang w:val="vi-VN"/>
+        </w:rPr>
+        <w:tab/>
+      </w:r>
+    </w:p>
+    <w:p>
+      <w:pPr>
+        <w:pStyle w:val="Heading2"/>
+        <w:rPr>
+          <w:lang w:val="vi-VN"/>
+        </w:rPr>
+      </w:pPr>
+      <w:r>
+        <w:rPr>
+          <w:lang w:val="vi-VN"/>
+        </w:rPr>
+        <w:t>Bài 7: Sử dụng biến môi trường trong Dockerfile</w:t>
+      </w:r>
+      <w:r>
+        <w:rPr>
+          <w:lang w:val="vi-VN"/>
+        </w:rPr>
+        <w:tab/>
+      </w:r>
+    </w:p>
+    <w:p>
+      <w:pPr>
+        <w:ind w:left="360"/>
+        <w:rPr>
+          <w:lang w:val="vi-VN"/>
+        </w:rPr>
+      </w:pPr>
+      <w:r>
+        <w:rPr>
+          <w:lang w:val="vi-VN"/>
+        </w:rPr>
+        <w:tab/>
+        <w:t>Yêu cầu:</w:t>
+      </w:r>
+    </w:p>
+    <w:p>
+      <w:pPr>
+        <w:ind w:left="360"/>
+        <w:rPr>
+          <w:lang w:val="vi-VN"/>
+        </w:rPr>
+      </w:pPr>
+      <w:r>
+        <w:rPr>
+          <w:lang w:val="vi-VN"/>
+        </w:rPr>
+        <w:tab/>
+        <w:t>Viết Dockerfile cho ứng dụng Python đọc biến môi trường APP_ENV và in ra màn hình.</w:t>
+      </w:r>
+    </w:p>
+    <w:p>
+      <w:pPr>
+        <w:ind w:left="360"/>
+        <w:rPr>
+          <w:lang w:val="vi-VN"/>
+        </w:rPr>
+      </w:pPr>
+      <w:r>
+        <w:rPr>
+          <w:lang w:val="vi-VN"/>
+        </w:rPr>
+        <w:tab/>
+        <w:t>Sử dụng ENV APP_ENV=development trong Dockerfile.</w:t>
+      </w:r>
+    </w:p>
+    <w:p>
+      <w:pPr>
+        <w:ind w:left="360"/>
+        <w:rPr>
+          <w:lang w:val="vi-VN"/>
+        </w:rPr>
+      </w:pPr>
+      <w:r>
+        <w:rPr>
+          <w:lang w:val="vi-VN"/>
+        </w:rPr>
+        <w:tab/>
+      </w:r>
+    </w:p>
+    <w:p>
+      <w:pPr>
+        <w:pStyle w:val="Heading2"/>
+        <w:rPr>
+          <w:lang w:val="vi-VN"/>
+        </w:rPr>
+      </w:pPr>
+      <w:r>
+        <w:rPr>
+          <w:lang w:val="vi-VN"/>
+        </w:rPr>
+        <w:t>Bài 8: Tạo Dockerfile cho PostgreSQL tùy chỉnh</w:t>
+      </w:r>
+      <w:r>
+        <w:rPr>
+          <w:lang w:val="vi-VN"/>
+        </w:rPr>
+        <w:tab/>
+      </w:r>
+    </w:p>
+    <w:p>
+      <w:pPr>
+        <w:ind w:left="360"/>
+        <w:rPr>
+          <w:lang w:val="vi-VN"/>
+        </w:rPr>
+      </w:pPr>
+      <w:r>
+        <w:rPr>
+          <w:lang w:val="vi-VN"/>
+        </w:rPr>
+        <w:tab/>
+        <w:t>Yêu cầu:</w:t>
+      </w:r>
+    </w:p>
+    <w:p>
+      <w:pPr>
+        <w:ind w:left="360"/>
+        <w:rPr>
+          <w:lang w:val="vi-VN"/>
+        </w:rPr>
+      </w:pPr>
+      <w:r>
+        <w:rPr>
+          <w:lang w:val="vi-VN"/>
+        </w:rPr>
+        <w:tab/>
+        <w:t>Viết Dockerfile để chạy PostgreSQL (postgres:15).</w:t>
+      </w:r>
+    </w:p>
+    <w:p>
+      <w:pPr>
+        <w:ind w:left="360"/>
+        <w:rPr>
+          <w:lang w:val="vi-VN"/>
+        </w:rPr>
+      </w:pPr>
+      <w:r>
+        <w:rPr>
+          <w:lang w:val="vi-VN"/>
+        </w:rPr>
+        <w:tab/>
+        <w:t>Thêm file SQL để tự động tạo database khi container chạy lần đầu tiên.</w:t>
+      </w:r>
+    </w:p>
+    <w:p>
+      <w:pPr>
+        <w:ind w:left="360"/>
+        <w:rPr>
+          <w:lang w:val="vi-VN"/>
+        </w:rPr>
+      </w:pPr>
+      <w:r>
+        <w:rPr>
+          <w:lang w:val="vi-VN"/>
+        </w:rPr>
+        <w:tab/>
+      </w:r>
+    </w:p>
+    <w:p>
+      <w:pPr>
+        <w:pStyle w:val="Heading2"/>
+        <w:rPr>
+          <w:lang w:val="vi-VN"/>
+        </w:rPr>
+      </w:pPr>
+      <w:r>
+        <w:rPr>
+          <w:lang w:val="vi-VN"/>
+        </w:rPr>
+        <w:t>Bài 9: Tạo Dockerfile chạy Redis với cấu hình tùy chỉnh</w:t>
+      </w:r>
+      <w:r>
+        <w:rPr>
+          <w:lang w:val="vi-VN"/>
+        </w:rPr>
+        <w:tab/>
+      </w:r>
+    </w:p>
+    <w:p>
+      <w:pPr>
+        <w:ind w:left="360"/>
+        <w:rPr>
+          <w:lang w:val="vi-VN"/>
+        </w:rPr>
+      </w:pPr>
+      <w:r>
+        <w:rPr>
+          <w:lang w:val="vi-VN"/>
+        </w:rPr>
+        <w:tab/>
+        <w:t>Yêu cầu:</w:t>
+      </w:r>
+    </w:p>
+    <w:p>
+      <w:pPr>
+        <w:ind w:left="360"/>
+        <w:rPr>
+          <w:lang w:val="vi-VN"/>
+        </w:rPr>
+      </w:pPr>
+      <w:r>
+        <w:rPr>
+          <w:lang w:val="vi-VN"/>
+        </w:rPr>
+        <w:tab/>
+        <w:t>Viết Dockerfile sử dụng redis:latest.</w:t>
+      </w:r>
+    </w:p>
+    <w:p>
+      <w:pPr>
+        <w:ind w:left="360"/>
+        <w:rPr>
+          <w:lang w:val="vi-VN"/>
+        </w:rPr>
+      </w:pPr>
+      <w:r>
+        <w:rPr>
+          <w:lang w:val="vi-VN"/>
+        </w:rPr>
+        <w:tab/>
+        <w:t>Thêm file redis.conf vào container.</w:t>
+      </w:r>
+    </w:p>
+    <w:p>
+      <w:pPr>
+        <w:ind w:left="360"/>
+        <w:rPr>
+          <w:lang w:val="vi-VN"/>
+        </w:rPr>
+      </w:pPr>
+      <w:r>
+        <w:rPr>
+          <w:lang w:val="vi-VN"/>
+        </w:rPr>
+        <w:tab/>
+      </w:r>
+    </w:p>
+    <w:p>
+      <w:pPr>
+        <w:pStyle w:val="Heading2"/>
+        <w:rPr>
+          <w:lang w:val="vi-VN"/>
+        </w:rPr>
+      </w:pPr>
+      <w:r>
+        <w:rPr>
+          <w:lang w:val="vi-VN"/>
+        </w:rPr>
+        <w:lastRenderedPageBreak/>
+        <w:t>Bài 10: Chạy ứng dụng PHP với Apache</w:t>
+      </w:r>
+      <w:r>
+        <w:rPr>
+          <w:lang w:val="vi-VN"/>
+        </w:rPr>
+        <w:tab/>
+      </w:r>
+    </w:p>
+    <w:p>
+      <w:pPr>
+        <w:ind w:left="360"/>
+        <w:rPr>
+          <w:lang w:val="vi-VN"/>
+        </w:rPr>
+      </w:pPr>
+      <w:r>
+        <w:rPr>
+          <w:lang w:val="vi-VN"/>
+        </w:rPr>
+        <w:tab/>
+        <w:t>Yêu cầu:</w:t>
+      </w:r>
+    </w:p>
+    <w:p>
+      <w:pPr>
+        <w:ind w:left="360"/>
+        <w:rPr>
+          <w:lang w:val="vi-VN"/>
+        </w:rPr>
+      </w:pPr>
+      <w:r>
+        <w:rPr>
+          <w:lang w:val="vi-VN"/>
+        </w:rPr>
+        <w:tab/>
+        <w:t>Viết Dockerfile để chạy một ứng dụng PHP đơn giản (php:8.2-apache).</w:t>
+      </w:r>
+    </w:p>
+    <w:p>
+      <w:pPr>
+        <w:ind w:left="360"/>
+        <w:rPr>
+          <w:lang w:val="vi-VN"/>
+        </w:rPr>
+      </w:pPr>
+      <w:r>
+        <w:rPr>
+          <w:lang w:val="vi-VN"/>
+        </w:rPr>
+        <w:tab/>
+        <w:t>Mount mã nguồn từ máy host vào container.</w:t>
+      </w:r>
     </w:p>
     <w:sectPr>
       <w:pgSz w:w="12240" w:h="15840"/>
@@ -3453,4 +4392,16 @@
     </a:ext>
   </a:extLst>
 </a:theme>
+</file>
+
+<file path=customXml/item1.xml><?xml version="1.0" encoding="utf-8"?>
+<b:Sources xmlns:b="http://schemas.openxmlformats.org/officeDocument/2006/bibliography" xmlns="http://schemas.openxmlformats.org/officeDocument/2006/bibliography" SelectedStyle="\APASixthEditionOfficeOnline.xsl" StyleName="APA" Version="6"/>
+</file>
+
+<file path=customXml/itemProps1.xml><?xml version="1.0" encoding="utf-8"?>
+<ds:datastoreItem xmlns:ds="http://schemas.openxmlformats.org/officeDocument/2006/customXml" ds:itemID="{ECB049FD-F59D-4230-9252-0345DFC32CE5}">
+  <ds:schemaRefs>
+    <ds:schemaRef ds:uri="http://schemas.openxmlformats.org/officeDocument/2006/bibliography"/>
+  </ds:schemaRefs>
+</ds:datastoreItem>
 </file>
</xml_diff>